<commit_message>
Did some pruning of files, left README.md for front page
</commit_message>
<xml_diff>
--- a/publish.docx
+++ b/publish.docx
@@ -203,11 +203,7 @@
       </w:r>
       <w:r>
         <w:rPr/>
-        <w:t xml:space="preserve"> in Operational Research &amp; Statistics, </w:t>
-      </w:r>
-      <w:r>
-        <w:rPr/>
-        <w:t>UNISA, Pretoria.</w:t>
+        <w:t xml:space="preserve"> in Operational Research &amp; Statistics, UNISA, Pretoria.</w:t>
       </w:r>
     </w:p>
     <w:p>
@@ -270,11 +266,7 @@
       </w:r>
       <w:r>
         <w:rPr/>
-        <w:t xml:space="preserve">.Bruce administered </w:t>
-      </w:r>
-      <w:r>
-        <w:rPr/>
-        <w:t>Wilfredo’s Ice Cream Company (</w:t>
+        <w:t>.Bruce administered Wilfredo’s Ice Cream Company (</w:t>
       </w:r>
       <w:r>
         <w:rPr>
@@ -285,15 +277,7 @@
       </w:r>
       <w:r>
         <w:rPr/>
-        <w:t>)</w:t>
-      </w:r>
-      <w:r>
-        <w:rPr/>
-        <w:t xml:space="preserve"> and guided the direction of the business, spending his free time building a spreadsheet model to anticipate cashflow and profitability of the business. </w:t>
-      </w:r>
-      <w:r>
-        <w:rPr/>
-        <w:t>Prepared AFS.</w:t>
+        <w:t>) and guided the direction of the business, spending his free time building a spreadsheet model to anticipate cashflow and profitability of the business. Prepared AFS.</w:t>
       </w:r>
     </w:p>
     <w:p>
@@ -313,23 +297,7 @@
       </w:r>
       <w:r>
         <w:rPr/>
-        <w:t>.</w:t>
-      </w:r>
-      <w:r>
-        <w:rPr/>
-        <w:t>(WICC)</w:t>
-      </w:r>
-      <w:r>
-        <w:rPr/>
-        <w:t xml:space="preserve"> </w:t>
-      </w:r>
-      <w:r>
-        <w:rPr/>
-        <w:t xml:space="preserve">Initially Bruce </w:t>
-      </w:r>
-      <w:r>
-        <w:rPr/>
-        <w:t>produced ice cream and delivered it.</w:t>
+        <w:t>.(WICC) Initially Bruce produced ice cream and delivered it.</w:t>
       </w:r>
     </w:p>
     <w:p>
@@ -349,23 +317,7 @@
       </w:r>
       <w:r>
         <w:rPr/>
-        <w:t>.</w:t>
-      </w:r>
-      <w:r>
-        <w:rPr/>
-        <w:t>(WICC)</w:t>
-      </w:r>
-      <w:r>
-        <w:rPr/>
-        <w:t xml:space="preserve"> Bruce performed product R&amp;D and established a factory. He also researched a financial reporting system and performed the </w:t>
-      </w:r>
-      <w:r>
-        <w:rPr/>
-        <w:t>b</w:t>
-      </w:r>
-      <w:r>
-        <w:rPr/>
-        <w:t>ookkeeping.</w:t>
+        <w:t>.(WICC) Bruce performed product R&amp;D and established a factory. He also researched a financial reporting system and performed the bookkeeping.</w:t>
       </w:r>
     </w:p>
     <w:p>
@@ -870,7 +822,7 @@
       </w:tblPr>
       <w:tblGrid>
         <w:gridCol w:w="4819"/>
-        <w:gridCol w:w="4819"/>
+        <w:gridCol w:w="4818"/>
       </w:tblGrid>
       <w:tr>
         <w:trPr/>
@@ -906,7 +858,7 @@
         </w:tc>
         <w:tc>
           <w:tcPr>
-            <w:tcW w:w="4819" w:type="dxa"/>
+            <w:tcW w:w="4818" w:type="dxa"/>
             <w:tcBorders>
               <w:top w:val="single" w:sz="2" w:space="0" w:color="000000"/>
               <w:left w:val="single" w:sz="2" w:space="0" w:color="000000"/>
@@ -969,7 +921,7 @@
         </w:tc>
         <w:tc>
           <w:tcPr>
-            <w:tcW w:w="4819" w:type="dxa"/>
+            <w:tcW w:w="4818" w:type="dxa"/>
             <w:tcBorders>
               <w:left w:val="single" w:sz="2" w:space="0" w:color="000000"/>
               <w:bottom w:val="single" w:sz="2" w:space="0" w:color="000000"/>
@@ -1017,6 +969,7 @@
       <w:pgNumType w:fmt="decimal"/>
       <w:formProt w:val="false"/>
       <w:textDirection w:val="lrTb"/>
+      <w:docGrid w:type="default" w:linePitch="100" w:charSpace="0"/>
     </w:sectPr>
   </w:body>
 </w:document>
@@ -1028,7 +981,6 @@
     <w:rPrDefault>
       <w:rPr>
         <w:rFonts w:ascii="Liberation Serif" w:hAnsi="Liberation Serif" w:eastAsia="Noto Serif CJK SC" w:cs="Lohit Devanagari"/>
-        <w:sz w:val="24"/>
         <w:szCs w:val="24"/>
         <w:lang w:val="en-GB" w:eastAsia="zh-CN" w:bidi="hi-IN"/>
       </w:rPr>
@@ -1044,11 +996,15 @@
     <w:qFormat/>
     <w:pPr>
       <w:widowControl w:val="false"/>
+      <w:suppressAutoHyphens w:val="true"/>
       <w:bidi w:val="0"/>
+      <w:spacing w:before="0" w:after="0"/>
+      <w:jc w:val="left"/>
     </w:pPr>
     <w:rPr>
       <w:rFonts w:ascii="Liberation Serif" w:hAnsi="Liberation Serif" w:eastAsia="Noto Serif CJK SC" w:cs="Lohit Devanagari"/>
       <w:color w:val="auto"/>
+      <w:kern w:val="0"/>
       <w:sz w:val="24"/>
       <w:szCs w:val="24"/>
       <w:lang w:val="en-GB" w:eastAsia="zh-CN" w:bidi="hi-IN"/>

</xml_diff>

<commit_message>
initial commit of writer cv, based on actuarial cv
</commit_message>
<xml_diff>
--- a/publish.docx
+++ b/publish.docx
@@ -5,9 +5,6 @@
     <w:p>
       <w:pPr>
         <w:pStyle w:val="PreformattedText"/>
-        <w:bidi w:val="0"/>
-        <w:spacing w:before="0" w:after="0"/>
-        <w:jc w:val="left"/>
         <w:rPr/>
       </w:pPr>
       <w:r>
@@ -29,9 +26,6 @@
     <w:p>
       <w:pPr>
         <w:pStyle w:val="PreformattedText"/>
-        <w:bidi w:val="0"/>
-        <w:spacing w:before="0" w:after="0"/>
-        <w:jc w:val="left"/>
         <w:rPr/>
       </w:pPr>
       <w:r>
@@ -42,9 +36,6 @@
     <w:p>
       <w:pPr>
         <w:pStyle w:val="PreformattedText"/>
-        <w:bidi w:val="0"/>
-        <w:spacing w:before="0" w:after="0"/>
-        <w:jc w:val="left"/>
         <w:rPr/>
       </w:pPr>
       <w:r>
@@ -59,21 +50,15 @@
     <w:p>
       <w:pPr>
         <w:pStyle w:val="PreformattedText"/>
-        <w:bidi w:val="0"/>
-        <w:spacing w:before="0" w:after="0"/>
-        <w:jc w:val="left"/>
-        <w:rPr/>
-      </w:pPr>
-      <w:r>
-        <w:rPr/>
-      </w:r>
-    </w:p>
-    <w:p>
-      <w:pPr>
-        <w:pStyle w:val="PreformattedText"/>
-        <w:bidi w:val="0"/>
-        <w:spacing w:before="0" w:after="0"/>
-        <w:jc w:val="left"/>
+        <w:rPr/>
+      </w:pPr>
+      <w:r>
+        <w:rPr/>
+      </w:r>
+    </w:p>
+    <w:p>
+      <w:pPr>
+        <w:pStyle w:val="PreformattedText"/>
         <w:rPr/>
       </w:pPr>
       <w:r>
@@ -84,37 +69,49 @@
     <w:p>
       <w:pPr>
         <w:pStyle w:val="PreformattedText"/>
-        <w:bidi w:val="0"/>
-        <w:spacing w:before="0" w:after="0"/>
-        <w:ind w:left="213" w:right="0" w:firstLine="14"/>
-        <w:jc w:val="left"/>
-        <w:rPr/>
-      </w:pPr>
-      <w:r>
-        <w:rPr/>
-        <w:t>Bruce is a dedicated student at the Actuarial Society of South Africa and he has written two exams with FB!</w:t>
-      </w:r>
-    </w:p>
-    <w:p>
-      <w:pPr>
-        <w:pStyle w:val="PreformattedText"/>
-        <w:bidi w:val="0"/>
-        <w:spacing w:before="0" w:after="0"/>
-        <w:ind w:left="213" w:right="0" w:firstLine="14"/>
-        <w:jc w:val="left"/>
-        <w:rPr/>
-      </w:pPr>
-      <w:r>
-        <w:rPr/>
-      </w:r>
-    </w:p>
-    <w:p>
-      <w:pPr>
-        <w:pStyle w:val="PreformattedText"/>
-        <w:bidi w:val="0"/>
-        <w:spacing w:before="0" w:after="0"/>
-        <w:ind w:left="213" w:right="0" w:firstLine="14"/>
-        <w:jc w:val="left"/>
+        <w:ind w:left="213" w:firstLine="14"/>
+        <w:rPr/>
+      </w:pPr>
+      <w:r>
+        <w:rPr/>
+        <w:t>Bruce is a dedicated student at the Actuarial Society of South Africa and he has written two exams with FB/</w:t>
+      </w:r>
+    </w:p>
+    <w:p>
+      <w:pPr>
+        <w:pStyle w:val="PreformattedText"/>
+        <w:ind w:left="213" w:firstLine="14"/>
+        <w:rPr/>
+      </w:pPr>
+      <w:r>
+        <w:rPr/>
+      </w:r>
+    </w:p>
+    <w:p>
+      <w:pPr>
+        <w:pStyle w:val="PreformattedText"/>
+        <w:ind w:left="213" w:firstLine="14"/>
+        <w:rPr/>
+      </w:pPr>
+      <w:r>
+        <w:rPr/>
+        <w:t>Bruce is a freelance ghost writer focusing on finance and technology.</w:t>
+      </w:r>
+    </w:p>
+    <w:p>
+      <w:pPr>
+        <w:pStyle w:val="PreformattedText"/>
+        <w:ind w:left="213" w:firstLine="14"/>
+        <w:rPr/>
+      </w:pPr>
+      <w:r>
+        <w:rPr/>
+      </w:r>
+    </w:p>
+    <w:p>
+      <w:pPr>
+        <w:pStyle w:val="PreformattedText"/>
+        <w:ind w:left="213" w:firstLine="14"/>
         <w:rPr/>
       </w:pPr>
       <w:r>
@@ -125,69 +122,47 @@
     <w:p>
       <w:pPr>
         <w:pStyle w:val="PreformattedText"/>
-        <w:bidi w:val="0"/>
-        <w:spacing w:before="0" w:after="0"/>
-        <w:ind w:left="213" w:right="0" w:firstLine="14"/>
-        <w:jc w:val="left"/>
-        <w:rPr/>
-      </w:pPr>
-      <w:r>
-        <w:rPr/>
-      </w:r>
-    </w:p>
-    <w:p>
-      <w:pPr>
-        <w:pStyle w:val="PreformattedText"/>
-        <w:bidi w:val="0"/>
-        <w:spacing w:before="0" w:after="0"/>
-        <w:ind w:left="213" w:right="0" w:firstLine="14"/>
-        <w:jc w:val="left"/>
-        <w:rPr/>
-      </w:pPr>
-      <w:r>
-        <w:rPr/>
-        <w:t>Bruce loves the challenge of mathematics and would desperately love a position in the insurance field to further fund his studies as a student actuary.</w:t>
-      </w:r>
-    </w:p>
-    <w:p>
-      <w:pPr>
-        <w:pStyle w:val="PreformattedText"/>
-        <w:bidi w:val="0"/>
-        <w:spacing w:before="0" w:after="0"/>
-        <w:ind w:left="213" w:right="0" w:firstLine="14"/>
-        <w:jc w:val="left"/>
-        <w:rPr>
-          <w:u w:val="none"/>
-        </w:rPr>
-      </w:pPr>
-      <w:r>
-        <w:rPr>
-          <w:u w:val="none"/>
-        </w:rPr>
-      </w:r>
-    </w:p>
-    <w:p>
-      <w:pPr>
-        <w:pStyle w:val="PreformattedText"/>
-        <w:bidi w:val="0"/>
-        <w:jc w:val="left"/>
-        <w:rPr>
-          <w:u w:val="none"/>
-        </w:rPr>
-      </w:pPr>
-      <w:r>
-        <w:rPr>
-          <w:u w:val="none"/>
-        </w:rPr>
+        <w:ind w:left="213" w:firstLine="14"/>
+        <w:rPr/>
+      </w:pPr>
+      <w:r>
+        <w:rPr/>
+      </w:r>
+    </w:p>
+    <w:p>
+      <w:pPr>
+        <w:pStyle w:val="PreformattedText"/>
+        <w:ind w:left="213" w:firstLine="14"/>
+        <w:rPr/>
+      </w:pPr>
+      <w:r>
+        <w:rPr/>
+        <w:t>Bruce has an entrepreneurial background, having started and run a small business selling low GI ice cream in the Western Cape.</w:t>
+      </w:r>
+    </w:p>
+    <w:p>
+      <w:pPr>
+        <w:pStyle w:val="PreformattedText"/>
+        <w:ind w:left="213" w:firstLine="14"/>
+        <w:rPr/>
+      </w:pPr>
+      <w:r>
+        <w:rPr/>
+      </w:r>
+    </w:p>
+    <w:p>
+      <w:pPr>
+        <w:pStyle w:val="PreformattedText"/>
+        <w:rPr/>
+      </w:pPr>
+      <w:r>
+        <w:rPr/>
         <w:t>EDUCATION</w:t>
       </w:r>
     </w:p>
     <w:p>
       <w:pPr>
         <w:pStyle w:val="PreformattedText"/>
-        <w:bidi w:val="0"/>
-        <w:spacing w:before="0" w:after="0"/>
-        <w:jc w:val="left"/>
         <w:rPr/>
       </w:pPr>
       <w:r>
@@ -209,19 +184,15 @@
     <w:p>
       <w:pPr>
         <w:pStyle w:val="PreformattedText"/>
-        <w:bidi w:val="0"/>
-        <w:jc w:val="left"/>
-        <w:rPr/>
-      </w:pPr>
-      <w:r>
-        <w:rPr/>
-      </w:r>
-    </w:p>
-    <w:p>
-      <w:pPr>
-        <w:pStyle w:val="PreformattedText"/>
-        <w:bidi w:val="0"/>
-        <w:jc w:val="left"/>
+        <w:rPr/>
+      </w:pPr>
+      <w:r>
+        <w:rPr/>
+      </w:r>
+    </w:p>
+    <w:p>
+      <w:pPr>
+        <w:pStyle w:val="PreformattedText"/>
         <w:rPr/>
       </w:pPr>
       <w:r>
@@ -232,10 +203,7 @@
     <w:p>
       <w:pPr>
         <w:pStyle w:val="PreformattedText"/>
-        <w:bidi w:val="0"/>
-        <w:spacing w:before="0" w:after="0"/>
-        <w:ind w:left="269" w:right="0" w:hanging="0"/>
-        <w:jc w:val="left"/>
+        <w:ind w:left="269" w:hanging="0"/>
         <w:rPr/>
       </w:pPr>
       <w:r>
@@ -246,16 +214,28 @@
       </w:r>
       <w:r>
         <w:rPr/>
-        <w:t>.Bruce has administered and tended to his personal investment fund. He has also raised his family where he has a daughter with special needs.</w:t>
-      </w:r>
-    </w:p>
-    <w:p>
-      <w:pPr>
-        <w:pStyle w:val="PreformattedText"/>
-        <w:bidi w:val="0"/>
-        <w:spacing w:before="0" w:after="0"/>
-        <w:ind w:left="283" w:right="0" w:hanging="14"/>
-        <w:jc w:val="left"/>
+        <w:t xml:space="preserve">. Bruce is a freelance ghost writer, having written on numerous technology and financial topics. The latest samples of his writing can be found here: </w:t>
+      </w:r>
+      <w:hyperlink r:id="rId2">
+        <w:r>
+          <w:rPr>
+            <w:rStyle w:val="InternetLink"/>
+            <w:highlight w:val="yellow"/>
+          </w:rPr>
+          <w:t>https://mojojojoe.github.io</w:t>
+        </w:r>
+      </w:hyperlink>
+      <w:r>
+        <w:rPr>
+          <w:highlight w:val="yellow"/>
+        </w:rPr>
+        <w:t xml:space="preserve"> </w:t>
+      </w:r>
+    </w:p>
+    <w:p>
+      <w:pPr>
+        <w:pStyle w:val="PreformattedText"/>
+        <w:ind w:left="283" w:hanging="14"/>
         <w:rPr/>
       </w:pPr>
       <w:r>
@@ -277,36 +257,13 @@
       </w:r>
       <w:r>
         <w:rPr/>
-        <w:t>) and guided the direction of the business, spending his free time building a spreadsheet model to anticipate cashflow and profitability of the business. Prepared AFS.</w:t>
-      </w:r>
-    </w:p>
-    <w:p>
-      <w:pPr>
-        <w:pStyle w:val="PreformattedText"/>
-        <w:bidi w:val="0"/>
-        <w:spacing w:before="0" w:after="0"/>
-        <w:ind w:left="298" w:right="0" w:hanging="0"/>
-        <w:jc w:val="left"/>
-        <w:rPr/>
-      </w:pPr>
-      <w:r>
-        <w:rPr>
-          <w:u w:val="single"/>
-        </w:rPr>
-        <w:t>2012</w:t>
-      </w:r>
-      <w:r>
-        <w:rPr/>
-        <w:t>.(WICC) Initially Bruce produced ice cream and delivered it.</w:t>
-      </w:r>
-    </w:p>
-    <w:p>
-      <w:pPr>
-        <w:pStyle w:val="PreformattedText"/>
-        <w:bidi w:val="0"/>
-        <w:spacing w:before="0" w:after="0"/>
-        <w:ind w:left="269" w:right="0" w:hanging="0"/>
-        <w:jc w:val="left"/>
+        <w:t>)and guided the direction of the business, spending his free time building a spreadsheet model to anticipate cashflow and profitability of the business. Prepared AFS.</w:t>
+      </w:r>
+    </w:p>
+    <w:p>
+      <w:pPr>
+        <w:pStyle w:val="PreformattedText"/>
+        <w:ind w:left="269" w:hanging="0"/>
         <w:rPr/>
       </w:pPr>
       <w:r>
@@ -323,33 +280,25 @@
     <w:p>
       <w:pPr>
         <w:pStyle w:val="PreformattedText"/>
-        <w:bidi w:val="0"/>
-        <w:spacing w:before="0" w:after="0"/>
-        <w:jc w:val="left"/>
-        <w:rPr/>
-      </w:pPr>
-      <w:r>
-        <w:rPr/>
-      </w:r>
-    </w:p>
-    <w:p>
-      <w:pPr>
-        <w:pStyle w:val="PreformattedText"/>
-        <w:bidi w:val="0"/>
-        <w:spacing w:before="0" w:after="0"/>
-        <w:jc w:val="left"/>
-        <w:rPr/>
-      </w:pPr>
-      <w:r>
-        <w:rPr/>
-        <w:t>PROJECTS</w:t>
-      </w:r>
-    </w:p>
-    <w:p>
-      <w:pPr>
-        <w:pStyle w:val="PreformattedText"/>
-        <w:bidi w:val="0"/>
-        <w:jc w:val="left"/>
+        <w:rPr/>
+      </w:pPr>
+      <w:r>
+        <w:rPr/>
+      </w:r>
+    </w:p>
+    <w:p>
+      <w:pPr>
+        <w:pStyle w:val="PreformattedText"/>
+        <w:rPr/>
+      </w:pPr>
+      <w:r>
+        <w:rPr/>
+        <w:t>PROJECTS OF INTEREST</w:t>
+      </w:r>
+    </w:p>
+    <w:p>
+      <w:pPr>
+        <w:pStyle w:val="PreformattedText"/>
         <w:rPr/>
       </w:pPr>
       <w:r>
@@ -362,9 +311,6 @@
     <w:p>
       <w:pPr>
         <w:pStyle w:val="PreformattedText"/>
-        <w:bidi w:val="0"/>
-        <w:spacing w:before="0" w:after="0"/>
-        <w:jc w:val="left"/>
         <w:rPr/>
       </w:pPr>
       <w:r>
@@ -379,9 +325,6 @@
     <w:p>
       <w:pPr>
         <w:pStyle w:val="PreformattedText"/>
-        <w:bidi w:val="0"/>
-        <w:spacing w:before="0" w:after="0"/>
-        <w:jc w:val="left"/>
         <w:rPr/>
       </w:pPr>
       <w:r>
@@ -396,9 +339,6 @@
     <w:p>
       <w:pPr>
         <w:pStyle w:val="PreformattedText"/>
-        <w:bidi w:val="0"/>
-        <w:spacing w:before="0" w:after="0"/>
-        <w:jc w:val="left"/>
         <w:rPr/>
       </w:pPr>
       <w:r>
@@ -413,9 +353,6 @@
     <w:p>
       <w:pPr>
         <w:pStyle w:val="PreformattedText"/>
-        <w:bidi w:val="0"/>
-        <w:spacing w:before="0" w:after="0"/>
-        <w:jc w:val="left"/>
         <w:rPr/>
       </w:pPr>
       <w:r>
@@ -430,9 +367,6 @@
     <w:p>
       <w:pPr>
         <w:pStyle w:val="PreformattedText"/>
-        <w:bidi w:val="0"/>
-        <w:spacing w:before="0" w:after="0"/>
-        <w:jc w:val="left"/>
         <w:rPr/>
       </w:pPr>
       <w:r>
@@ -447,9 +381,6 @@
     <w:p>
       <w:pPr>
         <w:pStyle w:val="PreformattedText"/>
-        <w:bidi w:val="0"/>
-        <w:spacing w:before="0" w:after="0"/>
-        <w:jc w:val="left"/>
         <w:rPr/>
       </w:pPr>
       <w:r>
@@ -464,20 +395,15 @@
     <w:p>
       <w:pPr>
         <w:pStyle w:val="PreformattedText"/>
-        <w:bidi w:val="0"/>
-        <w:spacing w:before="0" w:after="0"/>
-        <w:jc w:val="left"/>
-        <w:rPr/>
-      </w:pPr>
-      <w:r>
-        <w:rPr/>
-      </w:r>
-    </w:p>
-    <w:p>
-      <w:pPr>
-        <w:pStyle w:val="PreformattedText"/>
-        <w:bidi w:val="0"/>
-        <w:jc w:val="left"/>
+        <w:rPr/>
+      </w:pPr>
+      <w:r>
+        <w:rPr/>
+      </w:r>
+    </w:p>
+    <w:p>
+      <w:pPr>
+        <w:pStyle w:val="PreformattedText"/>
         <w:rPr>
           <w:u w:val="single"/>
         </w:rPr>
@@ -492,9 +418,6 @@
     <w:p>
       <w:pPr>
         <w:pStyle w:val="PreformattedText"/>
-        <w:bidi w:val="0"/>
-        <w:spacing w:before="0" w:after="0"/>
-        <w:jc w:val="left"/>
         <w:rPr/>
       </w:pPr>
       <w:r>
@@ -509,9 +432,6 @@
     <w:p>
       <w:pPr>
         <w:pStyle w:val="PreformattedText"/>
-        <w:bidi w:val="0"/>
-        <w:spacing w:before="0" w:after="0"/>
-        <w:jc w:val="left"/>
         <w:rPr/>
       </w:pPr>
       <w:r>
@@ -526,9 +446,6 @@
     <w:p>
       <w:pPr>
         <w:pStyle w:val="PreformattedText"/>
-        <w:bidi w:val="0"/>
-        <w:spacing w:before="0" w:after="0"/>
-        <w:jc w:val="left"/>
         <w:rPr/>
       </w:pPr>
       <w:r>
@@ -543,9 +460,6 @@
     <w:p>
       <w:pPr>
         <w:pStyle w:val="PreformattedText"/>
-        <w:bidi w:val="0"/>
-        <w:spacing w:before="0" w:after="0"/>
-        <w:jc w:val="left"/>
         <w:rPr/>
       </w:pPr>
       <w:r>
@@ -560,20 +474,15 @@
     <w:p>
       <w:pPr>
         <w:pStyle w:val="PreformattedText"/>
-        <w:bidi w:val="0"/>
-        <w:spacing w:before="0" w:after="0"/>
-        <w:jc w:val="left"/>
-        <w:rPr/>
-      </w:pPr>
-      <w:r>
-        <w:rPr/>
-      </w:r>
-    </w:p>
-    <w:p>
-      <w:pPr>
-        <w:pStyle w:val="PreformattedText"/>
-        <w:bidi w:val="0"/>
-        <w:jc w:val="left"/>
+        <w:rPr/>
+      </w:pPr>
+      <w:r>
+        <w:rPr/>
+      </w:r>
+    </w:p>
+    <w:p>
+      <w:pPr>
+        <w:pStyle w:val="PreformattedText"/>
         <w:rPr>
           <w:u w:val="single"/>
         </w:rPr>
@@ -588,9 +497,6 @@
     <w:p>
       <w:pPr>
         <w:pStyle w:val="PreformattedText"/>
-        <w:bidi w:val="0"/>
-        <w:spacing w:before="0" w:after="0"/>
-        <w:jc w:val="left"/>
         <w:rPr/>
       </w:pPr>
       <w:r>
@@ -605,26 +511,28 @@
     <w:p>
       <w:pPr>
         <w:pStyle w:val="PreformattedText"/>
-        <w:bidi w:val="0"/>
-        <w:spacing w:before="0" w:after="0"/>
-        <w:jc w:val="left"/>
-        <w:rPr/>
-      </w:pPr>
-      <w:r>
-        <w:rPr/>
-        <w:t xml:space="preserve">  </w:t>
-      </w:r>
-      <w:r>
-        <w:rPr/>
-        <w:t>off the internet, and to reflect the valuations on investments. Bruce</w:t>
-      </w:r>
-    </w:p>
-    <w:p>
-      <w:pPr>
-        <w:pStyle w:val="PreformattedText"/>
-        <w:bidi w:val="0"/>
-        <w:spacing w:before="0" w:after="0"/>
-        <w:jc w:val="left"/>
+        <w:rPr/>
+      </w:pPr>
+      <w:r>
+        <w:rPr/>
+        <w:t xml:space="preserve">  </w:t>
+      </w:r>
+      <w:r>
+        <w:rPr/>
+        <w:t>off the int</w:t>
+      </w:r>
+      <w:r>
+        <w:rPr/>
+        <w:t>e</w:t>
+      </w:r>
+      <w:r>
+        <w:rPr/>
+        <w:t>rnet, and to reflect the valuations on investments. Bruce</w:t>
+      </w:r>
+    </w:p>
+    <w:p>
+      <w:pPr>
+        <w:pStyle w:val="PreformattedText"/>
         <w:rPr/>
       </w:pPr>
       <w:r>
@@ -639,9 +547,6 @@
     <w:p>
       <w:pPr>
         <w:pStyle w:val="PreformattedText"/>
-        <w:bidi w:val="0"/>
-        <w:spacing w:before="0" w:after="0"/>
-        <w:jc w:val="left"/>
         <w:rPr/>
       </w:pPr>
       <w:r>
@@ -656,9 +561,6 @@
     <w:p>
       <w:pPr>
         <w:pStyle w:val="PreformattedText"/>
-        <w:bidi w:val="0"/>
-        <w:spacing w:before="0" w:after="0"/>
-        <w:jc w:val="left"/>
         <w:rPr/>
       </w:pPr>
       <w:r>
@@ -673,9 +575,6 @@
     <w:p>
       <w:pPr>
         <w:pStyle w:val="PreformattedText"/>
-        <w:bidi w:val="0"/>
-        <w:spacing w:before="0" w:after="0"/>
-        <w:jc w:val="left"/>
         <w:rPr/>
       </w:pPr>
       <w:r>
@@ -690,9 +589,6 @@
     <w:p>
       <w:pPr>
         <w:pStyle w:val="PreformattedText"/>
-        <w:bidi w:val="0"/>
-        <w:spacing w:before="0" w:after="0"/>
-        <w:jc w:val="left"/>
         <w:rPr/>
       </w:pPr>
       <w:r>
@@ -707,20 +603,15 @@
     <w:p>
       <w:pPr>
         <w:pStyle w:val="PreformattedText"/>
-        <w:bidi w:val="0"/>
-        <w:spacing w:before="0" w:after="0"/>
-        <w:jc w:val="left"/>
-        <w:rPr/>
-      </w:pPr>
-      <w:r>
-        <w:rPr/>
-      </w:r>
-    </w:p>
-    <w:p>
-      <w:pPr>
-        <w:pStyle w:val="PreformattedText"/>
-        <w:bidi w:val="0"/>
-        <w:jc w:val="left"/>
+        <w:rPr/>
+      </w:pPr>
+      <w:r>
+        <w:rPr/>
+      </w:r>
+    </w:p>
+    <w:p>
+      <w:pPr>
+        <w:pStyle w:val="PreformattedText"/>
         <w:rPr>
           <w:u w:val="single"/>
         </w:rPr>
@@ -735,9 +626,6 @@
     <w:p>
       <w:pPr>
         <w:pStyle w:val="PreformattedText"/>
-        <w:bidi w:val="0"/>
-        <w:spacing w:before="0" w:after="0"/>
-        <w:jc w:val="left"/>
         <w:rPr/>
       </w:pPr>
       <w:r>
@@ -752,9 +640,6 @@
     <w:p>
       <w:pPr>
         <w:pStyle w:val="PreformattedText"/>
-        <w:bidi w:val="0"/>
-        <w:spacing w:before="0" w:after="0"/>
-        <w:jc w:val="left"/>
         <w:rPr/>
       </w:pPr>
       <w:r>
@@ -769,9 +654,6 @@
     <w:p>
       <w:pPr>
         <w:pStyle w:val="PreformattedText"/>
-        <w:bidi w:val="0"/>
-        <w:spacing w:before="0" w:after="0"/>
-        <w:jc w:val="left"/>
         <w:rPr/>
       </w:pPr>
       <w:r>
@@ -786,21 +668,15 @@
     <w:p>
       <w:pPr>
         <w:pStyle w:val="PreformattedText"/>
-        <w:bidi w:val="0"/>
-        <w:spacing w:before="0" w:after="0"/>
-        <w:jc w:val="left"/>
-        <w:rPr/>
-      </w:pPr>
-      <w:r>
-        <w:rPr/>
-      </w:r>
-    </w:p>
-    <w:p>
-      <w:pPr>
-        <w:pStyle w:val="PreformattedText"/>
-        <w:bidi w:val="0"/>
-        <w:spacing w:before="0" w:after="0"/>
-        <w:jc w:val="left"/>
+        <w:rPr/>
+      </w:pPr>
+      <w:r>
+        <w:rPr/>
+      </w:r>
+    </w:p>
+    <w:p>
+      <w:pPr>
+        <w:pStyle w:val="PreformattedText"/>
         <w:rPr/>
       </w:pPr>
       <w:r>
@@ -819,6 +695,7 @@
           <w:bottom w:w="55" w:type="dxa"/>
           <w:right w:w="55" w:type="dxa"/>
         </w:tblCellMar>
+        <w:tblLook w:val="04a0" w:noHBand="0" w:noVBand="1" w:firstColumn="1" w:lastRow="0" w:lastColumn="0" w:firstRow="1"/>
       </w:tblPr>
       <w:tblGrid>
         <w:gridCol w:w="4819"/>
@@ -838,8 +715,6 @@
           <w:p>
             <w:pPr>
               <w:pStyle w:val="TableContents"/>
-              <w:bidi w:val="0"/>
-              <w:jc w:val="left"/>
               <w:rPr>
                 <w:rFonts w:ascii="Liberation Mono" w:hAnsi="Liberation Mono" w:eastAsia="Noto Sans Mono CJK SC" w:cs="Liberation Mono"/>
                 <w:sz w:val="20"/>
@@ -869,8 +744,6 @@
           <w:p>
             <w:pPr>
               <w:pStyle w:val="TableContents"/>
-              <w:bidi w:val="0"/>
-              <w:jc w:val="left"/>
               <w:rPr>
                 <w:rFonts w:ascii="Liberation Mono" w:hAnsi="Liberation Mono" w:eastAsia="Noto Sans Mono CJK SC" w:cs="Liberation Mono"/>
                 <w:sz w:val="20"/>
@@ -901,8 +774,6 @@
           <w:p>
             <w:pPr>
               <w:pStyle w:val="TableContents"/>
-              <w:bidi w:val="0"/>
-              <w:jc w:val="left"/>
               <w:rPr>
                 <w:rFonts w:ascii="Liberation Mono" w:hAnsi="Liberation Mono" w:eastAsia="Noto Sans Mono CJK SC" w:cs="Liberation Mono"/>
                 <w:sz w:val="20"/>
@@ -931,8 +802,6 @@
           <w:p>
             <w:pPr>
               <w:pStyle w:val="TableContents"/>
-              <w:bidi w:val="0"/>
-              <w:jc w:val="left"/>
               <w:rPr>
                 <w:rFonts w:ascii="Liberation Mono" w:hAnsi="Liberation Mono" w:eastAsia="Noto Sans Mono CJK SC" w:cs="Liberation Mono"/>
                 <w:sz w:val="20"/>
@@ -954,8 +823,6 @@
     <w:p>
       <w:pPr>
         <w:pStyle w:val="PreformattedText"/>
-        <w:bidi w:val="0"/>
-        <w:jc w:val="left"/>
         <w:rPr/>
       </w:pPr>
       <w:r>
@@ -991,7 +858,385 @@
       </w:pPr>
     </w:pPrDefault>
   </w:docDefaults>
-  <w:style w:type="paragraph" w:styleId="Normal">
+  <w:latentStyles w:defLockedState="0" w:defUIPriority="99" w:defSemiHidden="0" w:defUnhideWhenUsed="0" w:defQFormat="0" w:count="376">
+    <w:lsdException w:name="Normal" w:uiPriority="0" w:qFormat="1"/>
+    <w:lsdException w:name="heading 1" w:uiPriority="9" w:qFormat="1"/>
+    <w:lsdException w:name="heading 2" w:uiPriority="9" w:semiHidden="1" w:unhideWhenUsed="1" w:qFormat="1"/>
+    <w:lsdException w:name="heading 3" w:uiPriority="9" w:semiHidden="1" w:unhideWhenUsed="1" w:qFormat="1"/>
+    <w:lsdException w:name="heading 4" w:uiPriority="9" w:semiHidden="1" w:unhideWhenUsed="1" w:qFormat="1"/>
+    <w:lsdException w:name="heading 5" w:uiPriority="9" w:semiHidden="1" w:unhideWhenUsed="1" w:qFormat="1"/>
+    <w:lsdException w:name="heading 6" w:uiPriority="9" w:semiHidden="1" w:unhideWhenUsed="1" w:qFormat="1"/>
+    <w:lsdException w:name="heading 7" w:uiPriority="9" w:semiHidden="1" w:unhideWhenUsed="1" w:qFormat="1"/>
+    <w:lsdException w:name="heading 8" w:uiPriority="9" w:semiHidden="1" w:unhideWhenUsed="1" w:qFormat="1"/>
+    <w:lsdException w:name="heading 9" w:uiPriority="9" w:semiHidden="1" w:unhideWhenUsed="1" w:qFormat="1"/>
+    <w:lsdException w:name="index 1" w:semiHidden="1" w:unhideWhenUsed="1"/>
+    <w:lsdException w:name="index 2" w:semiHidden="1" w:unhideWhenUsed="1"/>
+    <w:lsdException w:name="index 3" w:semiHidden="1" w:unhideWhenUsed="1"/>
+    <w:lsdException w:name="index 4" w:semiHidden="1" w:unhideWhenUsed="1"/>
+    <w:lsdException w:name="index 5" w:semiHidden="1" w:unhideWhenUsed="1"/>
+    <w:lsdException w:name="index 6" w:semiHidden="1" w:unhideWhenUsed="1"/>
+    <w:lsdException w:name="index 7" w:semiHidden="1" w:unhideWhenUsed="1"/>
+    <w:lsdException w:name="index 8" w:semiHidden="1" w:unhideWhenUsed="1"/>
+    <w:lsdException w:name="index 9" w:semiHidden="1" w:unhideWhenUsed="1"/>
+    <w:lsdException w:name="toc 1" w:uiPriority="39" w:semiHidden="1" w:unhideWhenUsed="1"/>
+    <w:lsdException w:name="toc 2" w:uiPriority="39" w:semiHidden="1" w:unhideWhenUsed="1"/>
+    <w:lsdException w:name="toc 3" w:uiPriority="39" w:semiHidden="1" w:unhideWhenUsed="1"/>
+    <w:lsdException w:name="toc 4" w:uiPriority="39" w:semiHidden="1" w:unhideWhenUsed="1"/>
+    <w:lsdException w:name="toc 5" w:uiPriority="39" w:semiHidden="1" w:unhideWhenUsed="1"/>
+    <w:lsdException w:name="toc 6" w:uiPriority="39" w:semiHidden="1" w:unhideWhenUsed="1"/>
+    <w:lsdException w:name="toc 7" w:uiPriority="39" w:semiHidden="1" w:unhideWhenUsed="1"/>
+    <w:lsdException w:name="toc 8" w:uiPriority="39" w:semiHidden="1" w:unhideWhenUsed="1"/>
+    <w:lsdException w:name="toc 9" w:uiPriority="39" w:semiHidden="1" w:unhideWhenUsed="1"/>
+    <w:lsdException w:name="Normal Indent" w:semiHidden="1" w:unhideWhenUsed="1"/>
+    <w:lsdException w:name="footnote text" w:semiHidden="1" w:unhideWhenUsed="1"/>
+    <w:lsdException w:name="annotation text" w:semiHidden="1" w:unhideWhenUsed="1"/>
+    <w:lsdException w:name="header" w:semiHidden="1" w:unhideWhenUsed="1"/>
+    <w:lsdException w:name="footer" w:semiHidden="1" w:unhideWhenUsed="1"/>
+    <w:lsdException w:name="index heading" w:semiHidden="1" w:unhideWhenUsed="1"/>
+    <w:lsdException w:name="caption" w:uiPriority="35" w:semiHidden="1" w:unhideWhenUsed="1" w:qFormat="1"/>
+    <w:lsdException w:name="table of figures" w:semiHidden="1" w:unhideWhenUsed="1"/>
+    <w:lsdException w:name="envelope address" w:semiHidden="1" w:unhideWhenUsed="1"/>
+    <w:lsdException w:name="envelope return" w:semiHidden="1" w:unhideWhenUsed="1"/>
+    <w:lsdException w:name="footnote reference" w:semiHidden="1" w:unhideWhenUsed="1"/>
+    <w:lsdException w:name="annotation reference" w:semiHidden="1" w:unhideWhenUsed="1"/>
+    <w:lsdException w:name="line number" w:semiHidden="1" w:unhideWhenUsed="1"/>
+    <w:lsdException w:name="page number" w:semiHidden="1" w:unhideWhenUsed="1"/>
+    <w:lsdException w:name="endnote reference" w:semiHidden="1" w:unhideWhenUsed="1"/>
+    <w:lsdException w:name="endnote text" w:semiHidden="1" w:unhideWhenUsed="1"/>
+    <w:lsdException w:name="table of authorities" w:semiHidden="1" w:unhideWhenUsed="1"/>
+    <w:lsdException w:name="macro" w:semiHidden="1" w:unhideWhenUsed="1"/>
+    <w:lsdException w:name="toa heading" w:semiHidden="1" w:unhideWhenUsed="1"/>
+    <w:lsdException w:name="List" w:semiHidden="1" w:unhideWhenUsed="1"/>
+    <w:lsdException w:name="List Bullet" w:semiHidden="1" w:unhideWhenUsed="1"/>
+    <w:lsdException w:name="List Number" w:semiHidden="1" w:unhideWhenUsed="1"/>
+    <w:lsdException w:name="List 2" w:semiHidden="1" w:unhideWhenUsed="1"/>
+    <w:lsdException w:name="List 3" w:semiHidden="1" w:unhideWhenUsed="1"/>
+    <w:lsdException w:name="List 4" w:semiHidden="1" w:unhideWhenUsed="1"/>
+    <w:lsdException w:name="List 5" w:semiHidden="1" w:unhideWhenUsed="1"/>
+    <w:lsdException w:name="List Bullet 2" w:semiHidden="1" w:unhideWhenUsed="1"/>
+    <w:lsdException w:name="List Bullet 3" w:semiHidden="1" w:unhideWhenUsed="1"/>
+    <w:lsdException w:name="List Bullet 4" w:semiHidden="1" w:unhideWhenUsed="1"/>
+    <w:lsdException w:name="List Bullet 5" w:semiHidden="1" w:unhideWhenUsed="1"/>
+    <w:lsdException w:name="List Number 2" w:semiHidden="1" w:unhideWhenUsed="1"/>
+    <w:lsdException w:name="List Number 3" w:semiHidden="1" w:unhideWhenUsed="1"/>
+    <w:lsdException w:name="List Number 4" w:semiHidden="1" w:unhideWhenUsed="1"/>
+    <w:lsdException w:name="List Number 5" w:semiHidden="1" w:unhideWhenUsed="1"/>
+    <w:lsdException w:name="Title" w:uiPriority="10" w:qFormat="1"/>
+    <w:lsdException w:name="Closing" w:semiHidden="1" w:unhideWhenUsed="1"/>
+    <w:lsdException w:name="Signature" w:semiHidden="1" w:unhideWhenUsed="1"/>
+    <w:lsdException w:name="Default Paragraph Font" w:uiPriority="1" w:semiHidden="1" w:unhideWhenUsed="1"/>
+    <w:lsdException w:name="Body Text" w:semiHidden="1" w:unhideWhenUsed="1"/>
+    <w:lsdException w:name="Body Text Indent" w:semiHidden="1" w:unhideWhenUsed="1"/>
+    <w:lsdException w:name="List Continue" w:semiHidden="1" w:unhideWhenUsed="1"/>
+    <w:lsdException w:name="List Continue 2" w:semiHidden="1" w:unhideWhenUsed="1"/>
+    <w:lsdException w:name="List Continue 3" w:semiHidden="1" w:unhideWhenUsed="1"/>
+    <w:lsdException w:name="List Continue 4" w:semiHidden="1" w:unhideWhenUsed="1"/>
+    <w:lsdException w:name="List Continue 5" w:semiHidden="1" w:unhideWhenUsed="1"/>
+    <w:lsdException w:name="Message Header" w:semiHidden="1" w:unhideWhenUsed="1"/>
+    <w:lsdException w:name="Subtitle" w:uiPriority="11" w:qFormat="1"/>
+    <w:lsdException w:name="Salutation" w:semiHidden="1" w:unhideWhenUsed="1"/>
+    <w:lsdException w:name="Date" w:semiHidden="1" w:unhideWhenUsed="1"/>
+    <w:lsdException w:name="Body Text First Indent" w:semiHidden="1" w:unhideWhenUsed="1"/>
+    <w:lsdException w:name="Body Text First Indent 2" w:semiHidden="1" w:unhideWhenUsed="1"/>
+    <w:lsdException w:name="Note Heading" w:semiHidden="1" w:unhideWhenUsed="1"/>
+    <w:lsdException w:name="Body Text 2" w:semiHidden="1" w:unhideWhenUsed="1"/>
+    <w:lsdException w:name="Body Text 3" w:semiHidden="1" w:unhideWhenUsed="1"/>
+    <w:lsdException w:name="Body Text Indent 2" w:semiHidden="1" w:unhideWhenUsed="1"/>
+    <w:lsdException w:name="Body Text Indent 3" w:semiHidden="1" w:unhideWhenUsed="1"/>
+    <w:lsdException w:name="Block Text" w:semiHidden="1" w:unhideWhenUsed="1"/>
+    <w:lsdException w:name="Hyperlink" w:semiHidden="1" w:unhideWhenUsed="1"/>
+    <w:lsdException w:name="FollowedHyperlink" w:semiHidden="1" w:unhideWhenUsed="1"/>
+    <w:lsdException w:name="Strong" w:uiPriority="22" w:qFormat="1"/>
+    <w:lsdException w:name="Emphasis" w:uiPriority="20" w:qFormat="1"/>
+    <w:lsdException w:name="Document Map" w:semiHidden="1" w:unhideWhenUsed="1"/>
+    <w:lsdException w:name="Plain Text" w:semiHidden="1" w:unhideWhenUsed="1"/>
+    <w:lsdException w:name="E-mail Signature" w:semiHidden="1" w:unhideWhenUsed="1"/>
+    <w:lsdException w:name="HTML Top of Form" w:semiHidden="1" w:unhideWhenUsed="1"/>
+    <w:lsdException w:name="HTML Bottom of Form" w:semiHidden="1" w:unhideWhenUsed="1"/>
+    <w:lsdException w:name="Normal (Web)" w:semiHidden="1" w:unhideWhenUsed="1"/>
+    <w:lsdException w:name="HTML Acronym" w:semiHidden="1" w:unhideWhenUsed="1"/>
+    <w:lsdException w:name="HTML Address" w:semiHidden="1" w:unhideWhenUsed="1"/>
+    <w:lsdException w:name="HTML Cite" w:semiHidden="1" w:unhideWhenUsed="1"/>
+    <w:lsdException w:name="HTML Code" w:semiHidden="1" w:unhideWhenUsed="1"/>
+    <w:lsdException w:name="HTML Definition" w:semiHidden="1" w:unhideWhenUsed="1"/>
+    <w:lsdException w:name="HTML Keyboard" w:semiHidden="1" w:unhideWhenUsed="1"/>
+    <w:lsdException w:name="HTML Preformatted" w:semiHidden="1" w:unhideWhenUsed="1"/>
+    <w:lsdException w:name="HTML Sample" w:semiHidden="1" w:unhideWhenUsed="1"/>
+    <w:lsdException w:name="HTML Typewriter" w:semiHidden="1" w:unhideWhenUsed="1"/>
+    <w:lsdException w:name="HTML Variable" w:semiHidden="1" w:unhideWhenUsed="1"/>
+    <w:lsdException w:name="Normal Table" w:semiHidden="1" w:unhideWhenUsed="1"/>
+    <w:lsdException w:name="annotation subject" w:semiHidden="1" w:unhideWhenUsed="1"/>
+    <w:lsdException w:name="No List" w:semiHidden="1" w:unhideWhenUsed="1"/>
+    <w:lsdException w:name="Outline List 1" w:semiHidden="1" w:unhideWhenUsed="1"/>
+    <w:lsdException w:name="Outline List 2" w:semiHidden="1" w:unhideWhenUsed="1"/>
+    <w:lsdException w:name="Outline List 3" w:semiHidden="1" w:unhideWhenUsed="1"/>
+    <w:lsdException w:name="Table Simple 1" w:semiHidden="1" w:unhideWhenUsed="1"/>
+    <w:lsdException w:name="Table Simple 2" w:semiHidden="1" w:unhideWhenUsed="1"/>
+    <w:lsdException w:name="Table Simple 3" w:semiHidden="1" w:unhideWhenUsed="1"/>
+    <w:lsdException w:name="Table Classic 1" w:semiHidden="1" w:unhideWhenUsed="1"/>
+    <w:lsdException w:name="Table Classic 2" w:semiHidden="1" w:unhideWhenUsed="1"/>
+    <w:lsdException w:name="Table Classic 3" w:semiHidden="1" w:unhideWhenUsed="1"/>
+    <w:lsdException w:name="Table Classic 4" w:semiHidden="1" w:unhideWhenUsed="1"/>
+    <w:lsdException w:name="Table Colorful 1" w:semiHidden="1" w:unhideWhenUsed="1"/>
+    <w:lsdException w:name="Table Colorful 2" w:semiHidden="1" w:unhideWhenUsed="1"/>
+    <w:lsdException w:name="Table Colorful 3" w:semiHidden="1" w:unhideWhenUsed="1"/>
+    <w:lsdException w:name="Table Columns 1" w:semiHidden="1" w:unhideWhenUsed="1"/>
+    <w:lsdException w:name="Table Columns 2" w:semiHidden="1" w:unhideWhenUsed="1"/>
+    <w:lsdException w:name="Table Columns 3" w:semiHidden="1" w:unhideWhenUsed="1"/>
+    <w:lsdException w:name="Table Columns 4" w:semiHidden="1" w:unhideWhenUsed="1"/>
+    <w:lsdException w:name="Table Columns 5" w:semiHidden="1" w:unhideWhenUsed="1"/>
+    <w:lsdException w:name="Table Grid 1" w:semiHidden="1" w:unhideWhenUsed="1"/>
+    <w:lsdException w:name="Table Grid 2" w:semiHidden="1" w:unhideWhenUsed="1"/>
+    <w:lsdException w:name="Table Grid 3" w:semiHidden="1" w:unhideWhenUsed="1"/>
+    <w:lsdException w:name="Table Grid 4" w:semiHidden="1" w:unhideWhenUsed="1"/>
+    <w:lsdException w:name="Table Grid 5" w:semiHidden="1" w:unhideWhenUsed="1"/>
+    <w:lsdException w:name="Table Grid 6" w:semiHidden="1" w:unhideWhenUsed="1"/>
+    <w:lsdException w:name="Table Grid 7" w:semiHidden="1" w:unhideWhenUsed="1"/>
+    <w:lsdException w:name="Table Grid 8" w:semiHidden="1" w:unhideWhenUsed="1"/>
+    <w:lsdException w:name="Table List 1" w:semiHidden="1" w:unhideWhenUsed="1"/>
+    <w:lsdException w:name="Table List 2" w:semiHidden="1" w:unhideWhenUsed="1"/>
+    <w:lsdException w:name="Table List 3" w:semiHidden="1" w:unhideWhenUsed="1"/>
+    <w:lsdException w:name="Table List 4" w:semiHidden="1" w:unhideWhenUsed="1"/>
+    <w:lsdException w:name="Table List 5" w:semiHidden="1" w:unhideWhenUsed="1"/>
+    <w:lsdException w:name="Table List 6" w:semiHidden="1" w:unhideWhenUsed="1"/>
+    <w:lsdException w:name="Table List 7" w:semiHidden="1" w:unhideWhenUsed="1"/>
+    <w:lsdException w:name="Table List 8" w:semiHidden="1" w:unhideWhenUsed="1"/>
+    <w:lsdException w:name="Table 3D effects 1" w:semiHidden="1" w:unhideWhenUsed="1"/>
+    <w:lsdException w:name="Table 3D effects 2" w:semiHidden="1" w:unhideWhenUsed="1"/>
+    <w:lsdException w:name="Table 3D effects 3" w:semiHidden="1" w:unhideWhenUsed="1"/>
+    <w:lsdException w:name="Table Contemporary" w:semiHidden="1" w:unhideWhenUsed="1"/>
+    <w:lsdException w:name="Table Elegant" w:semiHidden="1" w:unhideWhenUsed="1"/>
+    <w:lsdException w:name="Table Professional" w:semiHidden="1" w:unhideWhenUsed="1"/>
+    <w:lsdException w:name="Table Subtle 1" w:semiHidden="1" w:unhideWhenUsed="1"/>
+    <w:lsdException w:name="Table Subtle 2" w:semiHidden="1" w:unhideWhenUsed="1"/>
+    <w:lsdException w:name="Table Web 1" w:semiHidden="1" w:unhideWhenUsed="1"/>
+    <w:lsdException w:name="Table Web 2" w:semiHidden="1" w:unhideWhenUsed="1"/>
+    <w:lsdException w:name="Table Web 3" w:semiHidden="1" w:unhideWhenUsed="1"/>
+    <w:lsdException w:name="Balloon Text" w:semiHidden="1" w:unhideWhenUsed="1"/>
+    <w:lsdException w:name="Table Grid" w:uiPriority="39"/>
+    <w:lsdException w:name="Table Theme" w:semiHidden="1" w:unhideWhenUsed="1"/>
+    <w:lsdException w:name="Placeholder Text" w:semiHidden="1"/>
+    <w:lsdException w:name="No Spacing" w:uiPriority="1" w:qFormat="1"/>
+    <w:lsdException w:name="Light Shading" w:uiPriority="60"/>
+    <w:lsdException w:name="Light List" w:uiPriority="61"/>
+    <w:lsdException w:name="Light Grid" w:uiPriority="62"/>
+    <w:lsdException w:name="Medium Shading 1" w:uiPriority="63"/>
+    <w:lsdException w:name="Medium Shading 2" w:uiPriority="64"/>
+    <w:lsdException w:name="Medium List 1" w:uiPriority="65"/>
+    <w:lsdException w:name="Medium List 2" w:uiPriority="66"/>
+    <w:lsdException w:name="Medium Grid 1" w:uiPriority="67"/>
+    <w:lsdException w:name="Medium Grid 2" w:uiPriority="68"/>
+    <w:lsdException w:name="Medium Grid 3" w:uiPriority="69"/>
+    <w:lsdException w:name="Dark List" w:uiPriority="70"/>
+    <w:lsdException w:name="Colorful Shading" w:uiPriority="71"/>
+    <w:lsdException w:name="Colorful List" w:uiPriority="72"/>
+    <w:lsdException w:name="Colorful Grid" w:uiPriority="73"/>
+    <w:lsdException w:name="Light Shading Accent 1" w:uiPriority="60"/>
+    <w:lsdException w:name="Light List Accent 1" w:uiPriority="61"/>
+    <w:lsdException w:name="Light Grid Accent 1" w:uiPriority="62"/>
+    <w:lsdException w:name="Medium Shading 1 Accent 1" w:uiPriority="63"/>
+    <w:lsdException w:name="Medium Shading 2 Accent 1" w:uiPriority="64"/>
+    <w:lsdException w:name="Medium List 1 Accent 1" w:uiPriority="65"/>
+    <w:lsdException w:name="Revision" w:semiHidden="1"/>
+    <w:lsdException w:name="List Paragraph" w:uiPriority="34" w:qFormat="1"/>
+    <w:lsdException w:name="Quote" w:uiPriority="29" w:qFormat="1"/>
+    <w:lsdException w:name="Intense Quote" w:uiPriority="30" w:qFormat="1"/>
+    <w:lsdException w:name="Medium List 2 Accent 1" w:uiPriority="66"/>
+    <w:lsdException w:name="Medium Grid 1 Accent 1" w:uiPriority="67"/>
+    <w:lsdException w:name="Medium Grid 2 Accent 1" w:uiPriority="68"/>
+    <w:lsdException w:name="Medium Grid 3 Accent 1" w:uiPriority="69"/>
+    <w:lsdException w:name="Dark List Accent 1" w:uiPriority="70"/>
+    <w:lsdException w:name="Colorful Shading Accent 1" w:uiPriority="71"/>
+    <w:lsdException w:name="Colorful List Accent 1" w:uiPriority="72"/>
+    <w:lsdException w:name="Colorful Grid Accent 1" w:uiPriority="73"/>
+    <w:lsdException w:name="Light Shading Accent 2" w:uiPriority="60"/>
+    <w:lsdException w:name="Light List Accent 2" w:uiPriority="61"/>
+    <w:lsdException w:name="Light Grid Accent 2" w:uiPriority="62"/>
+    <w:lsdException w:name="Medium Shading 1 Accent 2" w:uiPriority="63"/>
+    <w:lsdException w:name="Medium Shading 2 Accent 2" w:uiPriority="64"/>
+    <w:lsdException w:name="Medium List 1 Accent 2" w:uiPriority="65"/>
+    <w:lsdException w:name="Medium List 2 Accent 2" w:uiPriority="66"/>
+    <w:lsdException w:name="Medium Grid 1 Accent 2" w:uiPriority="67"/>
+    <w:lsdException w:name="Medium Grid 2 Accent 2" w:uiPriority="68"/>
+    <w:lsdException w:name="Medium Grid 3 Accent 2" w:uiPriority="69"/>
+    <w:lsdException w:name="Dark List Accent 2" w:uiPriority="70"/>
+    <w:lsdException w:name="Colorful Shading Accent 2" w:uiPriority="71"/>
+    <w:lsdException w:name="Colorful List Accent 2" w:uiPriority="72"/>
+    <w:lsdException w:name="Colorful Grid Accent 2" w:uiPriority="73"/>
+    <w:lsdException w:name="Light Shading Accent 3" w:uiPriority="60"/>
+    <w:lsdException w:name="Light List Accent 3" w:uiPriority="61"/>
+    <w:lsdException w:name="Light Grid Accent 3" w:uiPriority="62"/>
+    <w:lsdException w:name="Medium Shading 1 Accent 3" w:uiPriority="63"/>
+    <w:lsdException w:name="Medium Shading 2 Accent 3" w:uiPriority="64"/>
+    <w:lsdException w:name="Medium List 1 Accent 3" w:uiPriority="65"/>
+    <w:lsdException w:name="Medium List 2 Accent 3" w:uiPriority="66"/>
+    <w:lsdException w:name="Medium Grid 1 Accent 3" w:uiPriority="67"/>
+    <w:lsdException w:name="Medium Grid 2 Accent 3" w:uiPriority="68"/>
+    <w:lsdException w:name="Medium Grid 3 Accent 3" w:uiPriority="69"/>
+    <w:lsdException w:name="Dark List Accent 3" w:uiPriority="70"/>
+    <w:lsdException w:name="Colorful Shading Accent 3" w:uiPriority="71"/>
+    <w:lsdException w:name="Colorful List Accent 3" w:uiPriority="72"/>
+    <w:lsdException w:name="Colorful Grid Accent 3" w:uiPriority="73"/>
+    <w:lsdException w:name="Light Shading Accent 4" w:uiPriority="60"/>
+    <w:lsdException w:name="Light List Accent 4" w:uiPriority="61"/>
+    <w:lsdException w:name="Light Grid Accent 4" w:uiPriority="62"/>
+    <w:lsdException w:name="Medium Shading 1 Accent 4" w:uiPriority="63"/>
+    <w:lsdException w:name="Medium Shading 2 Accent 4" w:uiPriority="64"/>
+    <w:lsdException w:name="Medium List 1 Accent 4" w:uiPriority="65"/>
+    <w:lsdException w:name="Medium List 2 Accent 4" w:uiPriority="66"/>
+    <w:lsdException w:name="Medium Grid 1 Accent 4" w:uiPriority="67"/>
+    <w:lsdException w:name="Medium Grid 2 Accent 4" w:uiPriority="68"/>
+    <w:lsdException w:name="Medium Grid 3 Accent 4" w:uiPriority="69"/>
+    <w:lsdException w:name="Dark List Accent 4" w:uiPriority="70"/>
+    <w:lsdException w:name="Colorful Shading Accent 4" w:uiPriority="71"/>
+    <w:lsdException w:name="Colorful List Accent 4" w:uiPriority="72"/>
+    <w:lsdException w:name="Colorful Grid Accent 4" w:uiPriority="73"/>
+    <w:lsdException w:name="Light Shading Accent 5" w:uiPriority="60"/>
+    <w:lsdException w:name="Light List Accent 5" w:uiPriority="61"/>
+    <w:lsdException w:name="Light Grid Accent 5" w:uiPriority="62"/>
+    <w:lsdException w:name="Medium Shading 1 Accent 5" w:uiPriority="63"/>
+    <w:lsdException w:name="Medium Shading 2 Accent 5" w:uiPriority="64"/>
+    <w:lsdException w:name="Medium List 1 Accent 5" w:uiPriority="65"/>
+    <w:lsdException w:name="Medium List 2 Accent 5" w:uiPriority="66"/>
+    <w:lsdException w:name="Medium Grid 1 Accent 5" w:uiPriority="67"/>
+    <w:lsdException w:name="Medium Grid 2 Accent 5" w:uiPriority="68"/>
+    <w:lsdException w:name="Medium Grid 3 Accent 5" w:uiPriority="69"/>
+    <w:lsdException w:name="Dark List Accent 5" w:uiPriority="70"/>
+    <w:lsdException w:name="Colorful Shading Accent 5" w:uiPriority="71"/>
+    <w:lsdException w:name="Colorful List Accent 5" w:uiPriority="72"/>
+    <w:lsdException w:name="Colorful Grid Accent 5" w:uiPriority="73"/>
+    <w:lsdException w:name="Light Shading Accent 6" w:uiPriority="60"/>
+    <w:lsdException w:name="Light List Accent 6" w:uiPriority="61"/>
+    <w:lsdException w:name="Light Grid Accent 6" w:uiPriority="62"/>
+    <w:lsdException w:name="Medium Shading 1 Accent 6" w:uiPriority="63"/>
+    <w:lsdException w:name="Medium Shading 2 Accent 6" w:uiPriority="64"/>
+    <w:lsdException w:name="Medium List 1 Accent 6" w:uiPriority="65"/>
+    <w:lsdException w:name="Medium List 2 Accent 6" w:uiPriority="66"/>
+    <w:lsdException w:name="Medium Grid 1 Accent 6" w:uiPriority="67"/>
+    <w:lsdException w:name="Medium Grid 2 Accent 6" w:uiPriority="68"/>
+    <w:lsdException w:name="Medium Grid 3 Accent 6" w:uiPriority="69"/>
+    <w:lsdException w:name="Dark List Accent 6" w:uiPriority="70"/>
+    <w:lsdException w:name="Colorful Shading Accent 6" w:uiPriority="71"/>
+    <w:lsdException w:name="Colorful List Accent 6" w:uiPriority="72"/>
+    <w:lsdException w:name="Colorful Grid Accent 6" w:uiPriority="73"/>
+    <w:lsdException w:name="Subtle Emphasis" w:uiPriority="19" w:qFormat="1"/>
+    <w:lsdException w:name="Intense Emphasis" w:uiPriority="21" w:qFormat="1"/>
+    <w:lsdException w:name="Subtle Reference" w:uiPriority="31" w:qFormat="1"/>
+    <w:lsdException w:name="Intense Reference" w:uiPriority="32" w:qFormat="1"/>
+    <w:lsdException w:name="Book Title" w:uiPriority="33" w:qFormat="1"/>
+    <w:lsdException w:name="Bibliography" w:uiPriority="37" w:semiHidden="1" w:unhideWhenUsed="1"/>
+    <w:lsdException w:name="TOC Heading" w:uiPriority="39" w:semiHidden="1" w:unhideWhenUsed="1" w:qFormat="1"/>
+    <w:lsdException w:name="Plain Table 1" w:uiPriority="41"/>
+    <w:lsdException w:name="Plain Table 2" w:uiPriority="42"/>
+    <w:lsdException w:name="Plain Table 3" w:uiPriority="43"/>
+    <w:lsdException w:name="Plain Table 4" w:uiPriority="44"/>
+    <w:lsdException w:name="Plain Table 5" w:uiPriority="45"/>
+    <w:lsdException w:name="Grid Table Light" w:uiPriority="40"/>
+    <w:lsdException w:name="Grid Table 1 Light" w:uiPriority="46"/>
+    <w:lsdException w:name="Grid Table 2" w:uiPriority="47"/>
+    <w:lsdException w:name="Grid Table 3" w:uiPriority="48"/>
+    <w:lsdException w:name="Grid Table 4" w:uiPriority="49"/>
+    <w:lsdException w:name="Grid Table 5 Dark" w:uiPriority="50"/>
+    <w:lsdException w:name="Grid Table 6 Colorful" w:uiPriority="51"/>
+    <w:lsdException w:name="Grid Table 7 Colorful" w:uiPriority="52"/>
+    <w:lsdException w:name="Grid Table 1 Light Accent 1" w:uiPriority="46"/>
+    <w:lsdException w:name="Grid Table 2 Accent 1" w:uiPriority="47"/>
+    <w:lsdException w:name="Grid Table 3 Accent 1" w:uiPriority="48"/>
+    <w:lsdException w:name="Grid Table 4 Accent 1" w:uiPriority="49"/>
+    <w:lsdException w:name="Grid Table 5 Dark Accent 1" w:uiPriority="50"/>
+    <w:lsdException w:name="Grid Table 6 Colorful Accent 1" w:uiPriority="51"/>
+    <w:lsdException w:name="Grid Table 7 Colorful Accent 1" w:uiPriority="52"/>
+    <w:lsdException w:name="Grid Table 1 Light Accent 2" w:uiPriority="46"/>
+    <w:lsdException w:name="Grid Table 2 Accent 2" w:uiPriority="47"/>
+    <w:lsdException w:name="Grid Table 3 Accent 2" w:uiPriority="48"/>
+    <w:lsdException w:name="Grid Table 4 Accent 2" w:uiPriority="49"/>
+    <w:lsdException w:name="Grid Table 5 Dark Accent 2" w:uiPriority="50"/>
+    <w:lsdException w:name="Grid Table 6 Colorful Accent 2" w:uiPriority="51"/>
+    <w:lsdException w:name="Grid Table 7 Colorful Accent 2" w:uiPriority="52"/>
+    <w:lsdException w:name="Grid Table 1 Light Accent 3" w:uiPriority="46"/>
+    <w:lsdException w:name="Grid Table 2 Accent 3" w:uiPriority="47"/>
+    <w:lsdException w:name="Grid Table 3 Accent 3" w:uiPriority="48"/>
+    <w:lsdException w:name="Grid Table 4 Accent 3" w:uiPriority="49"/>
+    <w:lsdException w:name="Grid Table 5 Dark Accent 3" w:uiPriority="50"/>
+    <w:lsdException w:name="Grid Table 6 Colorful Accent 3" w:uiPriority="51"/>
+    <w:lsdException w:name="Grid Table 7 Colorful Accent 3" w:uiPriority="52"/>
+    <w:lsdException w:name="Grid Table 1 Light Accent 4" w:uiPriority="46"/>
+    <w:lsdException w:name="Grid Table 2 Accent 4" w:uiPriority="47"/>
+    <w:lsdException w:name="Grid Table 3 Accent 4" w:uiPriority="48"/>
+    <w:lsdException w:name="Grid Table 4 Accent 4" w:uiPriority="49"/>
+    <w:lsdException w:name="Grid Table 5 Dark Accent 4" w:uiPriority="50"/>
+    <w:lsdException w:name="Grid Table 6 Colorful Accent 4" w:uiPriority="51"/>
+    <w:lsdException w:name="Grid Table 7 Colorful Accent 4" w:uiPriority="52"/>
+    <w:lsdException w:name="Grid Table 1 Light Accent 5" w:uiPriority="46"/>
+    <w:lsdException w:name="Grid Table 2 Accent 5" w:uiPriority="47"/>
+    <w:lsdException w:name="Grid Table 3 Accent 5" w:uiPriority="48"/>
+    <w:lsdException w:name="Grid Table 4 Accent 5" w:uiPriority="49"/>
+    <w:lsdException w:name="Grid Table 5 Dark Accent 5" w:uiPriority="50"/>
+    <w:lsdException w:name="Grid Table 6 Colorful Accent 5" w:uiPriority="51"/>
+    <w:lsdException w:name="Grid Table 7 Colorful Accent 5" w:uiPriority="52"/>
+    <w:lsdException w:name="Grid Table 1 Light Accent 6" w:uiPriority="46"/>
+    <w:lsdException w:name="Grid Table 2 Accent 6" w:uiPriority="47"/>
+    <w:lsdException w:name="Grid Table 3 Accent 6" w:uiPriority="48"/>
+    <w:lsdException w:name="Grid Table 4 Accent 6" w:uiPriority="49"/>
+    <w:lsdException w:name="Grid Table 5 Dark Accent 6" w:uiPriority="50"/>
+    <w:lsdException w:name="Grid Table 6 Colorful Accent 6" w:uiPriority="51"/>
+    <w:lsdException w:name="Grid Table 7 Colorful Accent 6" w:uiPriority="52"/>
+    <w:lsdException w:name="List Table 1 Light" w:uiPriority="46"/>
+    <w:lsdException w:name="List Table 2" w:uiPriority="47"/>
+    <w:lsdException w:name="List Table 3" w:uiPriority="48"/>
+    <w:lsdException w:name="List Table 4" w:uiPriority="49"/>
+    <w:lsdException w:name="List Table 5 Dark" w:uiPriority="50"/>
+    <w:lsdException w:name="List Table 6 Colorful" w:uiPriority="51"/>
+    <w:lsdException w:name="List Table 7 Colorful" w:uiPriority="52"/>
+    <w:lsdException w:name="List Table 1 Light Accent 1" w:uiPriority="46"/>
+    <w:lsdException w:name="List Table 2 Accent 1" w:uiPriority="47"/>
+    <w:lsdException w:name="List Table 3 Accent 1" w:uiPriority="48"/>
+    <w:lsdException w:name="List Table 4 Accent 1" w:uiPriority="49"/>
+    <w:lsdException w:name="List Table 5 Dark Accent 1" w:uiPriority="50"/>
+    <w:lsdException w:name="List Table 6 Colorful Accent 1" w:uiPriority="51"/>
+    <w:lsdException w:name="List Table 7 Colorful Accent 1" w:uiPriority="52"/>
+    <w:lsdException w:name="List Table 1 Light Accent 2" w:uiPriority="46"/>
+    <w:lsdException w:name="List Table 2 Accent 2" w:uiPriority="47"/>
+    <w:lsdException w:name="List Table 3 Accent 2" w:uiPriority="48"/>
+    <w:lsdException w:name="List Table 4 Accent 2" w:uiPriority="49"/>
+    <w:lsdException w:name="List Table 5 Dark Accent 2" w:uiPriority="50"/>
+    <w:lsdException w:name="List Table 6 Colorful Accent 2" w:uiPriority="51"/>
+    <w:lsdException w:name="List Table 7 Colorful Accent 2" w:uiPriority="52"/>
+    <w:lsdException w:name="List Table 1 Light Accent 3" w:uiPriority="46"/>
+    <w:lsdException w:name="List Table 2 Accent 3" w:uiPriority="47"/>
+    <w:lsdException w:name="List Table 3 Accent 3" w:uiPriority="48"/>
+    <w:lsdException w:name="List Table 4 Accent 3" w:uiPriority="49"/>
+    <w:lsdException w:name="List Table 5 Dark Accent 3" w:uiPriority="50"/>
+    <w:lsdException w:name="List Table 6 Colorful Accent 3" w:uiPriority="51"/>
+    <w:lsdException w:name="List Table 7 Colorful Accent 3" w:uiPriority="52"/>
+    <w:lsdException w:name="List Table 1 Light Accent 4" w:uiPriority="46"/>
+    <w:lsdException w:name="List Table 2 Accent 4" w:uiPriority="47"/>
+    <w:lsdException w:name="List Table 3 Accent 4" w:uiPriority="48"/>
+    <w:lsdException w:name="List Table 4 Accent 4" w:uiPriority="49"/>
+    <w:lsdException w:name="List Table 5 Dark Accent 4" w:uiPriority="50"/>
+    <w:lsdException w:name="List Table 6 Colorful Accent 4" w:uiPriority="51"/>
+    <w:lsdException w:name="List Table 7 Colorful Accent 4" w:uiPriority="52"/>
+    <w:lsdException w:name="List Table 1 Light Accent 5" w:uiPriority="46"/>
+    <w:lsdException w:name="List Table 2 Accent 5" w:uiPriority="47"/>
+    <w:lsdException w:name="List Table 3 Accent 5" w:uiPriority="48"/>
+    <w:lsdException w:name="List Table 4 Accent 5" w:uiPriority="49"/>
+    <w:lsdException w:name="List Table 5 Dark Accent 5" w:uiPriority="50"/>
+    <w:lsdException w:name="List Table 6 Colorful Accent 5" w:uiPriority="51"/>
+    <w:lsdException w:name="List Table 7 Colorful Accent 5" w:uiPriority="52"/>
+    <w:lsdException w:name="List Table 1 Light Accent 6" w:uiPriority="46"/>
+    <w:lsdException w:name="List Table 2 Accent 6" w:uiPriority="47"/>
+    <w:lsdException w:name="List Table 3 Accent 6" w:uiPriority="48"/>
+    <w:lsdException w:name="List Table 4 Accent 6" w:uiPriority="49"/>
+    <w:lsdException w:name="List Table 5 Dark Accent 6" w:uiPriority="50"/>
+    <w:lsdException w:name="List Table 6 Colorful Accent 6" w:uiPriority="51"/>
+    <w:lsdException w:name="List Table 7 Colorful Accent 6" w:uiPriority="52"/>
+    <w:lsdException w:name="Mention" w:semiHidden="1" w:unhideWhenUsed="1"/>
+    <w:lsdException w:name="Smart Hyperlink" w:semiHidden="1" w:unhideWhenUsed="1"/>
+    <w:lsdException w:name="Hashtag" w:semiHidden="1" w:unhideWhenUsed="1"/>
+    <w:lsdException w:name="Unresolved Mention" w:semiHidden="1" w:unhideWhenUsed="1"/>
+    <w:lsdException w:name="Smart Link" w:semiHidden="1" w:unhideWhenUsed="1"/>
+  </w:latentStyles>
+  <w:style w:type="paragraph" w:styleId="Normal" w:default="1">
     <w:name w:val="Normal"/>
     <w:qFormat/>
     <w:pPr>
@@ -1010,14 +1255,30 @@
       <w:lang w:val="en-GB" w:eastAsia="zh-CN" w:bidi="hi-IN"/>
     </w:rPr>
   </w:style>
-  <w:style w:type="character" w:styleId="Bullets">
+  <w:style w:type="character" w:styleId="DefaultParagraphFont" w:default="1">
+    <w:name w:val="Default Paragraph Font"/>
+    <w:uiPriority w:val="1"/>
+    <w:semiHidden/>
+    <w:unhideWhenUsed/>
+    <w:qFormat/>
+    <w:rPr/>
+  </w:style>
+  <w:style w:type="character" w:styleId="Bullets" w:customStyle="1">
     <w:name w:val="Bullets"/>
     <w:qFormat/>
     <w:rPr>
       <w:rFonts w:ascii="OpenSymbol" w:hAnsi="OpenSymbol" w:eastAsia="OpenSymbol" w:cs="OpenSymbol"/>
     </w:rPr>
   </w:style>
-  <w:style w:type="paragraph" w:styleId="Heading">
+  <w:style w:type="character" w:styleId="InternetLink">
+    <w:name w:val="Hyperlink"/>
+    <w:rPr>
+      <w:color w:val="000080"/>
+      <w:u w:val="single"/>
+      <w:lang w:val="zxx" w:eastAsia="zxx" w:bidi="zxx"/>
+    </w:rPr>
+  </w:style>
+  <w:style w:type="paragraph" w:styleId="Heading" w:customStyle="1">
     <w:name w:val="Heading"/>
     <w:basedOn w:val="Normal"/>
     <w:next w:val="TextBody"/>
@@ -1027,7 +1288,7 @@
       <w:spacing w:before="240" w:after="120"/>
     </w:pPr>
     <w:rPr>
-      <w:rFonts w:ascii="Liberation Sans" w:hAnsi="Liberation Sans" w:eastAsia="Noto Sans CJK SC" w:cs="Lohit Devanagari"/>
+      <w:rFonts w:ascii="Liberation Sans" w:hAnsi="Liberation Sans" w:eastAsia="Noto Sans CJK SC"/>
       <w:sz w:val="28"/>
       <w:szCs w:val="28"/>
     </w:rPr>
@@ -1044,9 +1305,7 @@
     <w:name w:val="List"/>
     <w:basedOn w:val="TextBody"/>
     <w:pPr/>
-    <w:rPr>
-      <w:rFonts w:cs="Lohit Devanagari"/>
-    </w:rPr>
+    <w:rPr/>
   </w:style>
   <w:style w:type="paragraph" w:styleId="Caption">
     <w:name w:val="Caption"/>
@@ -1064,31 +1323,40 @@
       <w:szCs w:val="24"/>
     </w:rPr>
   </w:style>
-  <w:style w:type="paragraph" w:styleId="Index">
+  <w:style w:type="paragraph" w:styleId="Index" w:customStyle="1">
     <w:name w:val="Index"/>
     <w:basedOn w:val="Normal"/>
     <w:qFormat/>
     <w:pPr>
       <w:suppressLineNumbers/>
     </w:pPr>
+    <w:rPr/>
+  </w:style>
+  <w:style w:type="paragraph" w:styleId="Caption1">
+    <w:name w:val="caption"/>
+    <w:basedOn w:val="Normal"/>
+    <w:qFormat/>
+    <w:pPr>
+      <w:suppressLineNumbers/>
+      <w:spacing w:before="120" w:after="120"/>
+    </w:pPr>
     <w:rPr>
-      <w:rFonts w:cs="Lohit Devanagari"/>
+      <w:i/>
+      <w:iCs/>
     </w:rPr>
   </w:style>
-  <w:style w:type="paragraph" w:styleId="PreformattedText">
+  <w:style w:type="paragraph" w:styleId="PreformattedText" w:customStyle="1">
     <w:name w:val="Preformatted Text"/>
     <w:basedOn w:val="Normal"/>
     <w:qFormat/>
-    <w:pPr>
-      <w:spacing w:before="0" w:after="0"/>
-    </w:pPr>
+    <w:pPr/>
     <w:rPr>
       <w:rFonts w:ascii="Liberation Mono" w:hAnsi="Liberation Mono" w:eastAsia="Noto Sans Mono CJK SC" w:cs="Liberation Mono"/>
       <w:sz w:val="20"/>
       <w:szCs w:val="20"/>
     </w:rPr>
   </w:style>
-  <w:style w:type="paragraph" w:styleId="TableContents">
+  <w:style w:type="paragraph" w:styleId="TableContents" w:customStyle="1">
     <w:name w:val="Table Contents"/>
     <w:basedOn w:val="Normal"/>
     <w:qFormat/>
@@ -1097,5 +1365,322 @@
     </w:pPr>
     <w:rPr/>
   </w:style>
+  <w:style w:type="numbering" w:styleId="NoList" w:default="1">
+    <w:name w:val="No List"/>
+    <w:uiPriority w:val="99"/>
+    <w:semiHidden/>
+    <w:unhideWhenUsed/>
+    <w:qFormat/>
+  </w:style>
+  <w:style w:type="table" w:default="1" w:styleId="TableNormal">
+    <w:name w:val="Normal Table"/>
+    <w:uiPriority w:val="99"/>
+    <w:semiHidden/>
+    <w:unhideWhenUsed/>
+    <w:tblPr>
+      <w:tblInd w:w="0" w:type="dxa"/>
+      <w:tblCellMar>
+        <w:top w:w="0" w:type="dxa"/>
+        <w:left w:w="108" w:type="dxa"/>
+        <w:bottom w:w="0" w:type="dxa"/>
+        <w:right w:w="108" w:type="dxa"/>
+      </w:tblCellMar>
+    </w:tblPr>
+  </w:style>
 </w:styles>
+</file>
+
+<file path=word/theme/theme1.xml><?xml version="1.0" encoding="utf-8"?>
+<a:theme xmlns:a="http://schemas.openxmlformats.org/drawingml/2006/main" name="Office Theme">
+  <a:themeElements>
+    <a:clrScheme name="Office">
+      <a:dk1>
+        <a:sysClr val="windowText" lastClr="000000"/>
+      </a:dk1>
+      <a:lt1>
+        <a:sysClr val="window" lastClr="FFFFFF"/>
+      </a:lt1>
+      <a:dk2>
+        <a:srgbClr val="44546A"/>
+      </a:dk2>
+      <a:lt2>
+        <a:srgbClr val="E7E6E6"/>
+      </a:lt2>
+      <a:accent1>
+        <a:srgbClr val="4472C4"/>
+      </a:accent1>
+      <a:accent2>
+        <a:srgbClr val="ED7D31"/>
+      </a:accent2>
+      <a:accent3>
+        <a:srgbClr val="A5A5A5"/>
+      </a:accent3>
+      <a:accent4>
+        <a:srgbClr val="FFC000"/>
+      </a:accent4>
+      <a:accent5>
+        <a:srgbClr val="5B9BD5"/>
+      </a:accent5>
+      <a:accent6>
+        <a:srgbClr val="70AD47"/>
+      </a:accent6>
+      <a:hlink>
+        <a:srgbClr val="0563C1"/>
+      </a:hlink>
+      <a:folHlink>
+        <a:srgbClr val="954F72"/>
+      </a:folHlink>
+    </a:clrScheme>
+    <a:fontScheme name="Office">
+      <a:majorFont>
+        <a:latin typeface="Calibri Light" panose="020F0302020204030204"/>
+        <a:ea typeface=""/>
+        <a:cs typeface=""/>
+        <a:font script="Jpan" typeface="游ゴシック Light"/>
+        <a:font script="Hang" typeface="맑은 고딕"/>
+        <a:font script="Hans" typeface="等线 Light"/>
+        <a:font script="Hant" typeface="新細明體"/>
+        <a:font script="Arab" typeface="Times New Roman"/>
+        <a:font script="Hebr" typeface="Times New Roman"/>
+        <a:font script="Thai" typeface="Angsana New"/>
+        <a:font script="Ethi" typeface="Nyala"/>
+        <a:font script="Beng" typeface="Vrinda"/>
+        <a:font script="Gujr" typeface="Shruti"/>
+        <a:font script="Khmr" typeface="MoolBoran"/>
+        <a:font script="Knda" typeface="Tunga"/>
+        <a:font script="Guru" typeface="Raavi"/>
+        <a:font script="Cans" typeface="Euphemia"/>
+        <a:font script="Cher" typeface="Plantagenet Cherokee"/>
+        <a:font script="Yiii" typeface="Microsoft Yi Baiti"/>
+        <a:font script="Tibt" typeface="Microsoft Himalaya"/>
+        <a:font script="Thaa" typeface="MV Boli"/>
+        <a:font script="Deva" typeface="Mangal"/>
+        <a:font script="Telu" typeface="Gautami"/>
+        <a:font script="Taml" typeface="Latha"/>
+        <a:font script="Syrc" typeface="Estrangelo Edessa"/>
+        <a:font script="Orya" typeface="Kalinga"/>
+        <a:font script="Mlym" typeface="Kartika"/>
+        <a:font script="Laoo" typeface="DokChampa"/>
+        <a:font script="Sinh" typeface="Iskoola Pota"/>
+        <a:font script="Mong" typeface="Mongolian Baiti"/>
+        <a:font script="Viet" typeface="Times New Roman"/>
+        <a:font script="Uigh" typeface="Microsoft Uighur"/>
+        <a:font script="Geor" typeface="Sylfaen"/>
+        <a:font script="Armn" typeface="Arial"/>
+        <a:font script="Bugi" typeface="Leelawadee UI"/>
+        <a:font script="Bopo" typeface="Microsoft JhengHei"/>
+        <a:font script="Java" typeface="Javanese Text"/>
+        <a:font script="Lisu" typeface="Segoe UI"/>
+        <a:font script="Mymr" typeface="Myanmar Text"/>
+        <a:font script="Nkoo" typeface="Ebrima"/>
+        <a:font script="Olck" typeface="Nirmala UI"/>
+        <a:font script="Osma" typeface="Ebrima"/>
+        <a:font script="Phag" typeface="Phagspa"/>
+        <a:font script="Syrn" typeface="Estrangelo Edessa"/>
+        <a:font script="Syrj" typeface="Estrangelo Edessa"/>
+        <a:font script="Syre" typeface="Estrangelo Edessa"/>
+        <a:font script="Sora" typeface="Nirmala UI"/>
+        <a:font script="Tale" typeface="Microsoft Tai Le"/>
+        <a:font script="Talu" typeface="Microsoft New Tai Lue"/>
+        <a:font script="Tfng" typeface="Ebrima"/>
+      </a:majorFont>
+      <a:minorFont>
+        <a:latin typeface="Calibri" panose="020F0502020204030204"/>
+        <a:ea typeface=""/>
+        <a:cs typeface=""/>
+        <a:font script="Jpan" typeface="游明朝"/>
+        <a:font script="Hang" typeface="맑은 고딕"/>
+        <a:font script="Hans" typeface="等线"/>
+        <a:font script="Hant" typeface="新細明體"/>
+        <a:font script="Arab" typeface="Arial"/>
+        <a:font script="Hebr" typeface="Arial"/>
+        <a:font script="Thai" typeface="Cordia New"/>
+        <a:font script="Ethi" typeface="Nyala"/>
+        <a:font script="Beng" typeface="Vrinda"/>
+        <a:font script="Gujr" typeface="Shruti"/>
+        <a:font script="Khmr" typeface="DaunPenh"/>
+        <a:font script="Knda" typeface="Tunga"/>
+        <a:font script="Guru" typeface="Raavi"/>
+        <a:font script="Cans" typeface="Euphemia"/>
+        <a:font script="Cher" typeface="Plantagenet Cherokee"/>
+        <a:font script="Yiii" typeface="Microsoft Yi Baiti"/>
+        <a:font script="Tibt" typeface="Microsoft Himalaya"/>
+        <a:font script="Thaa" typeface="MV Boli"/>
+        <a:font script="Deva" typeface="Mangal"/>
+        <a:font script="Telu" typeface="Gautami"/>
+        <a:font script="Taml" typeface="Latha"/>
+        <a:font script="Syrc" typeface="Estrangelo Edessa"/>
+        <a:font script="Orya" typeface="Kalinga"/>
+        <a:font script="Mlym" typeface="Kartika"/>
+        <a:font script="Laoo" typeface="DokChampa"/>
+        <a:font script="Sinh" typeface="Iskoola Pota"/>
+        <a:font script="Mong" typeface="Mongolian Baiti"/>
+        <a:font script="Viet" typeface="Arial"/>
+        <a:font script="Uigh" typeface="Microsoft Uighur"/>
+        <a:font script="Geor" typeface="Sylfaen"/>
+        <a:font script="Armn" typeface="Arial"/>
+        <a:font script="Bugi" typeface="Leelawadee UI"/>
+        <a:font script="Bopo" typeface="Microsoft JhengHei"/>
+        <a:font script="Java" typeface="Javanese Text"/>
+        <a:font script="Lisu" typeface="Segoe UI"/>
+        <a:font script="Mymr" typeface="Myanmar Text"/>
+        <a:font script="Nkoo" typeface="Ebrima"/>
+        <a:font script="Olck" typeface="Nirmala UI"/>
+        <a:font script="Osma" typeface="Ebrima"/>
+        <a:font script="Phag" typeface="Phagspa"/>
+        <a:font script="Syrn" typeface="Estrangelo Edessa"/>
+        <a:font script="Syrj" typeface="Estrangelo Edessa"/>
+        <a:font script="Syre" typeface="Estrangelo Edessa"/>
+        <a:font script="Sora" typeface="Nirmala UI"/>
+        <a:font script="Tale" typeface="Microsoft Tai Le"/>
+        <a:font script="Talu" typeface="Microsoft New Tai Lue"/>
+        <a:font script="Tfng" typeface="Ebrima"/>
+      </a:minorFont>
+    </a:fontScheme>
+    <a:fmtScheme name="Office">
+      <a:fillStyleLst>
+        <a:solidFill>
+          <a:schemeClr val="phClr"/>
+        </a:solidFill>
+        <a:gradFill rotWithShape="1">
+          <a:gsLst>
+            <a:gs pos="0">
+              <a:schemeClr val="phClr">
+                <a:lumMod val="110000"/>
+                <a:satMod val="105000"/>
+                <a:tint val="67000"/>
+              </a:schemeClr>
+            </a:gs>
+            <a:gs pos="50000">
+              <a:schemeClr val="phClr">
+                <a:lumMod val="105000"/>
+                <a:satMod val="103000"/>
+                <a:tint val="73000"/>
+              </a:schemeClr>
+            </a:gs>
+            <a:gs pos="100000">
+              <a:schemeClr val="phClr">
+                <a:lumMod val="105000"/>
+                <a:satMod val="109000"/>
+                <a:tint val="81000"/>
+              </a:schemeClr>
+            </a:gs>
+          </a:gsLst>
+          <a:lin ang="5400000" scaled="0"/>
+        </a:gradFill>
+        <a:gradFill rotWithShape="1">
+          <a:gsLst>
+            <a:gs pos="0">
+              <a:schemeClr val="phClr">
+                <a:satMod val="103000"/>
+                <a:lumMod val="102000"/>
+                <a:tint val="94000"/>
+              </a:schemeClr>
+            </a:gs>
+            <a:gs pos="50000">
+              <a:schemeClr val="phClr">
+                <a:satMod val="110000"/>
+                <a:lumMod val="100000"/>
+                <a:shade val="100000"/>
+              </a:schemeClr>
+            </a:gs>
+            <a:gs pos="100000">
+              <a:schemeClr val="phClr">
+                <a:lumMod val="99000"/>
+                <a:satMod val="120000"/>
+                <a:shade val="78000"/>
+              </a:schemeClr>
+            </a:gs>
+          </a:gsLst>
+          <a:lin ang="5400000" scaled="0"/>
+        </a:gradFill>
+      </a:fillStyleLst>
+      <a:lnStyleLst>
+        <a:ln w="6350" cap="flat" cmpd="sng" algn="ctr">
+          <a:solidFill>
+            <a:schemeClr val="phClr"/>
+          </a:solidFill>
+          <a:prstDash val="solid"/>
+          <a:miter lim="800000"/>
+        </a:ln>
+        <a:ln w="12700" cap="flat" cmpd="sng" algn="ctr">
+          <a:solidFill>
+            <a:schemeClr val="phClr"/>
+          </a:solidFill>
+          <a:prstDash val="solid"/>
+          <a:miter lim="800000"/>
+        </a:ln>
+        <a:ln w="19050" cap="flat" cmpd="sng" algn="ctr">
+          <a:solidFill>
+            <a:schemeClr val="phClr"/>
+          </a:solidFill>
+          <a:prstDash val="solid"/>
+          <a:miter lim="800000"/>
+        </a:ln>
+      </a:lnStyleLst>
+      <a:effectStyleLst>
+        <a:effectStyle>
+          <a:effectLst/>
+        </a:effectStyle>
+        <a:effectStyle>
+          <a:effectLst/>
+        </a:effectStyle>
+        <a:effectStyle>
+          <a:effectLst>
+            <a:outerShdw blurRad="57150" dist="19050" dir="5400000" algn="ctr" rotWithShape="0">
+              <a:srgbClr val="000000">
+                <a:alpha val="63000"/>
+              </a:srgbClr>
+            </a:outerShdw>
+          </a:effectLst>
+        </a:effectStyle>
+      </a:effectStyleLst>
+      <a:bgFillStyleLst>
+        <a:solidFill>
+          <a:schemeClr val="phClr"/>
+        </a:solidFill>
+        <a:solidFill>
+          <a:schemeClr val="phClr">
+            <a:tint val="95000"/>
+            <a:satMod val="170000"/>
+          </a:schemeClr>
+        </a:solidFill>
+        <a:gradFill rotWithShape="1">
+          <a:gsLst>
+            <a:gs pos="0">
+              <a:schemeClr val="phClr">
+                <a:tint val="93000"/>
+                <a:satMod val="150000"/>
+                <a:shade val="98000"/>
+                <a:lumMod val="102000"/>
+              </a:schemeClr>
+            </a:gs>
+            <a:gs pos="50000">
+              <a:schemeClr val="phClr">
+                <a:tint val="98000"/>
+                <a:satMod val="130000"/>
+                <a:shade val="90000"/>
+                <a:lumMod val="103000"/>
+              </a:schemeClr>
+            </a:gs>
+            <a:gs pos="100000">
+              <a:schemeClr val="phClr">
+                <a:shade val="63000"/>
+                <a:satMod val="120000"/>
+              </a:schemeClr>
+            </a:gs>
+          </a:gsLst>
+          <a:lin ang="5400000" scaled="0"/>
+        </a:gradFill>
+      </a:bgFillStyleLst>
+    </a:fmtScheme>
+  </a:themeElements>
+  <a:objectDefaults/>
+  <a:extraClrSchemeLst/>
+  <a:extLst>
+    <a:ext uri="{05A4C25C-085E-4340-85A3-A5531E510DB2}">
+      <thm15:themeFamily xmlns:thm15="http://schemas.microsoft.com/office/thememl/2012/main" name="Office Theme" id="{62F939B6-93AF-4DB8-9C6B-D6C7DFDC589F}" vid="{4A3C46E8-61CC-4603-A589-7422A47A8E4A}"/>
+    </a:ext>
+  </a:extLst>
+</a:theme>
 </file>
</xml_diff>